<commit_message>
Changed resume na cover letter with latest position.
</commit_message>
<xml_diff>
--- a/CV/KonradSopalaResume.docx
+++ b/CV/KonradSopalaResume.docx
@@ -164,14 +164,6 @@
         <w:ind w:left="-1417" w:right="-1316" w:firstLine="141"/>
         <w:rPr>
           <w:rFonts w:ascii="Lato" w:eastAsia="Lato" w:hAnsi="Lato" w:cs="Lato"/>
-        </w:rPr>
-      </w:pPr>
-    </w:p>
-    <w:p>
-      <w:pPr>
-        <w:ind w:left="-1417" w:right="-1316" w:firstLine="141"/>
-        <w:rPr>
-          <w:rFonts w:ascii="Lato" w:eastAsia="Lato" w:hAnsi="Lato" w:cs="Lato"/>
           <w:b/>
           <w:color w:val="666666"/>
           <w:sz w:val="32"/>
@@ -186,6 +178,16 @@
           <w:sz w:val="28"/>
           <w:szCs w:val="28"/>
         </w:rPr>
+        <w:t xml:space="preserve"> </w:t>
+      </w:r>
+      <w:r>
+        <w:rPr>
+          <w:rFonts w:ascii="Lato" w:eastAsia="Lato" w:hAnsi="Lato" w:cs="Lato"/>
+          <w:b/>
+          <w:color w:val="4A86E8"/>
+          <w:sz w:val="28"/>
+          <w:szCs w:val="28"/>
+        </w:rPr>
         <w:t>Work Experience</w:t>
       </w:r>
       <w:r>
@@ -227,6 +229,15 @@
           <w:sz w:val="24"/>
           <w:szCs w:val="24"/>
         </w:rPr>
+        <w:t xml:space="preserve"> </w:t>
+      </w:r>
+      <w:r>
+        <w:rPr>
+          <w:rFonts w:ascii="Lato" w:eastAsia="Lato" w:hAnsi="Lato" w:cs="Lato"/>
+          <w:b/>
+          <w:sz w:val="24"/>
+          <w:szCs w:val="24"/>
+        </w:rPr>
         <w:t>Head of DevRel Research</w:t>
       </w:r>
       <w:r>
@@ -300,8 +311,10 @@
           <w:sz w:val="24"/>
           <w:szCs w:val="24"/>
         </w:rPr>
-        <w:t xml:space="preserve">            </w:t>
-      </w:r>
+        <w:t xml:space="preserve">          </w:t>
+      </w:r>
+      <w:bookmarkStart w:id="0" w:name="_GoBack"/>
+      <w:bookmarkEnd w:id="0"/>
       <w:r>
         <w:rPr>
           <w:rFonts w:ascii="Lato" w:eastAsia="Lato" w:hAnsi="Lato" w:cs="Lato"/>
@@ -331,6 +344,12 @@
         <w:rPr>
           <w:rFonts w:ascii="Lato" w:eastAsia="Lato" w:hAnsi="Lato" w:cs="Lato"/>
         </w:rPr>
+        <w:t xml:space="preserve"> </w:t>
+      </w:r>
+      <w:r>
+        <w:rPr>
+          <w:rFonts w:ascii="Lato" w:eastAsia="Lato" w:hAnsi="Lato" w:cs="Lato"/>
+        </w:rPr>
         <w:t>It is an initiative I founded with core principle of researching developer relations field. Responsible for research of</w:t>
       </w:r>
     </w:p>
@@ -346,6 +365,12 @@
         <w:rPr>
           <w:rFonts w:ascii="Lato" w:eastAsia="Lato" w:hAnsi="Lato" w:cs="Lato"/>
         </w:rPr>
+        <w:t xml:space="preserve"> </w:t>
+      </w:r>
+      <w:r>
+        <w:rPr>
+          <w:rFonts w:ascii="Lato" w:eastAsia="Lato" w:hAnsi="Lato" w:cs="Lato"/>
+        </w:rPr>
         <w:t>current state of developer relations and developer ecosystems among companies making developer focused products.</w:t>
       </w:r>
     </w:p>
@@ -369,6 +394,24 @@
           <w:szCs w:val="24"/>
         </w:rPr>
       </w:pPr>
+      <w:r>
+        <w:rPr>
+          <w:rFonts w:ascii="Lato" w:eastAsia="Lato" w:hAnsi="Lato" w:cs="Lato"/>
+          <w:b/>
+          <w:sz w:val="24"/>
+          <w:szCs w:val="24"/>
+        </w:rPr>
+        <w:t xml:space="preserve"> </w:t>
+      </w:r>
+      <w:r>
+        <w:rPr>
+          <w:rFonts w:ascii="Lato" w:eastAsia="Lato" w:hAnsi="Lato" w:cs="Lato"/>
+          <w:b/>
+          <w:sz w:val="24"/>
+          <w:szCs w:val="24"/>
+        </w:rPr>
+        <w:t xml:space="preserve">Senior </w:t>
+      </w:r>
       <w:r>
         <w:rPr>
           <w:rFonts w:ascii="Lato" w:eastAsia="Lato" w:hAnsi="Lato" w:cs="Lato"/>
@@ -491,6 +534,12 @@
         <w:rPr>
           <w:rFonts w:ascii="Lato" w:eastAsia="Lato" w:hAnsi="Lato" w:cs="Lato"/>
         </w:rPr>
+        <w:t xml:space="preserve"> </w:t>
+      </w:r>
+      <w:r>
+        <w:rPr>
+          <w:rFonts w:ascii="Lato" w:eastAsia="Lato" w:hAnsi="Lato" w:cs="Lato"/>
+        </w:rPr>
         <w:t xml:space="preserve">As a core team member of Community Team I’m responsible for developing MVC apps and scripts for developers </w:t>
       </w:r>
     </w:p>
@@ -506,6 +555,12 @@
         <w:rPr>
           <w:rFonts w:ascii="Lato" w:eastAsia="Lato" w:hAnsi="Lato" w:cs="Lato"/>
         </w:rPr>
+        <w:t xml:space="preserve"> </w:t>
+      </w:r>
+      <w:r>
+        <w:rPr>
+          <w:rFonts w:ascii="Lato" w:eastAsia="Lato" w:hAnsi="Lato" w:cs="Lato"/>
+        </w:rPr>
         <w:t>using Auth0 stack. I also co-lead the development of analytics and automations around community developer activities.</w:t>
       </w:r>
     </w:p>
@@ -528,6 +583,15 @@
           <w:szCs w:val="24"/>
         </w:rPr>
       </w:pPr>
+      <w:r>
+        <w:rPr>
+          <w:rFonts w:ascii="Lato" w:eastAsia="Lato" w:hAnsi="Lato" w:cs="Lato"/>
+          <w:b/>
+          <w:sz w:val="24"/>
+          <w:szCs w:val="24"/>
+        </w:rPr>
+        <w:t xml:space="preserve"> </w:t>
+      </w:r>
       <w:r>
         <w:rPr>
           <w:rFonts w:ascii="Lato" w:eastAsia="Lato" w:hAnsi="Lato" w:cs="Lato"/>
@@ -624,6 +688,15 @@
       <w:r>
         <w:rPr>
           <w:rFonts w:ascii="Lato" w:eastAsia="Lato" w:hAnsi="Lato" w:cs="Lato"/>
+          <w:color w:val="4A86E8"/>
+          <w:sz w:val="24"/>
+          <w:szCs w:val="24"/>
+        </w:rPr>
+        <w:t xml:space="preserve">  </w:t>
+      </w:r>
+      <w:r>
+        <w:rPr>
+          <w:rFonts w:ascii="Lato" w:eastAsia="Lato" w:hAnsi="Lato" w:cs="Lato"/>
           <w:b/>
           <w:color w:val="666666"/>
         </w:rPr>
@@ -665,6 +738,12 @@
         <w:rPr>
           <w:rFonts w:ascii="Lato" w:eastAsia="Lato" w:hAnsi="Lato" w:cs="Lato"/>
         </w:rPr>
+        <w:t xml:space="preserve"> </w:t>
+      </w:r>
+      <w:r>
+        <w:rPr>
+          <w:rFonts w:ascii="Lato" w:eastAsia="Lato" w:hAnsi="Lato" w:cs="Lato"/>
+        </w:rPr>
         <w:t xml:space="preserve">Responsible for empowering local student hackers. Evangelising local </w:t>
       </w:r>
       <w:r>
@@ -692,6 +771,12 @@
         <w:rPr>
           <w:rFonts w:ascii="Lato" w:eastAsia="Lato" w:hAnsi="Lato" w:cs="Lato"/>
         </w:rPr>
+        <w:t xml:space="preserve"> </w:t>
+      </w:r>
+      <w:r>
+        <w:rPr>
+          <w:rFonts w:ascii="Lato" w:eastAsia="Lato" w:hAnsi="Lato" w:cs="Lato"/>
+        </w:rPr>
         <w:t>core values of sustainable communities and  helping them become responsible  tech, team and community leaders.</w:t>
       </w:r>
     </w:p>
@@ -722,16 +807,16 @@
           <w:sz w:val="24"/>
           <w:szCs w:val="24"/>
         </w:rPr>
-        <w:t>iOS Softwar</w:t>
-      </w:r>
-      <w:r>
-        <w:rPr>
-          <w:rFonts w:ascii="Lato" w:eastAsia="Lato" w:hAnsi="Lato" w:cs="Lato"/>
-          <w:b/>
-          <w:sz w:val="24"/>
-          <w:szCs w:val="24"/>
-        </w:rPr>
-        <w:t xml:space="preserve">e Engineer </w:t>
+        <w:t xml:space="preserve"> </w:t>
+      </w:r>
+      <w:r>
+        <w:rPr>
+          <w:rFonts w:ascii="Lato" w:eastAsia="Lato" w:hAnsi="Lato" w:cs="Lato"/>
+          <w:b/>
+          <w:sz w:val="24"/>
+          <w:szCs w:val="24"/>
+        </w:rPr>
+        <w:t xml:space="preserve">iOS Software Engineer </w:t>
       </w:r>
       <w:r>
         <w:rPr>
@@ -820,6 +905,15 @@
       <w:r>
         <w:rPr>
           <w:rFonts w:ascii="Lato" w:eastAsia="Lato" w:hAnsi="Lato" w:cs="Lato"/>
+          <w:color w:val="666666"/>
+          <w:sz w:val="24"/>
+          <w:szCs w:val="24"/>
+        </w:rPr>
+        <w:t xml:space="preserve">   </w:t>
+      </w:r>
+      <w:r>
+        <w:rPr>
+          <w:rFonts w:ascii="Lato" w:eastAsia="Lato" w:hAnsi="Lato" w:cs="Lato"/>
           <w:b/>
           <w:color w:val="666666"/>
         </w:rPr>
@@ -854,6 +948,12 @@
         <w:rPr>
           <w:rFonts w:ascii="Lato" w:eastAsia="Lato" w:hAnsi="Lato" w:cs="Lato"/>
         </w:rPr>
+        <w:t xml:space="preserve"> </w:t>
+      </w:r>
+      <w:r>
+        <w:rPr>
+          <w:rFonts w:ascii="Lato" w:eastAsia="Lato" w:hAnsi="Lato" w:cs="Lato"/>
+        </w:rPr>
         <w:t>Co-responsible for</w:t>
       </w:r>
       <w:r>
@@ -866,19 +966,7 @@
         <w:rPr>
           <w:rFonts w:ascii="Lato" w:eastAsia="Lato" w:hAnsi="Lato" w:cs="Lato"/>
         </w:rPr>
-        <w:t xml:space="preserve"> Estimote and Indoor iOS apps. Being involved</w:t>
-      </w:r>
-      <w:r>
-        <w:rPr>
-          <w:rFonts w:ascii="Lato" w:eastAsia="Lato" w:hAnsi="Lato" w:cs="Lato"/>
-        </w:rPr>
-        <w:t xml:space="preserve"> </w:t>
-      </w:r>
-      <w:r>
-        <w:rPr>
-          <w:rFonts w:ascii="Lato" w:eastAsia="Lato" w:hAnsi="Lato" w:cs="Lato"/>
-        </w:rPr>
-        <w:t xml:space="preserve">in </w:t>
+        <w:t xml:space="preserve"> Estimote and Indoor iOS apps. Being involved in </w:t>
       </w:r>
     </w:p>
     <w:p>
@@ -893,13 +981,13 @@
         <w:rPr>
           <w:rFonts w:ascii="Lato" w:eastAsia="Lato" w:hAnsi="Lato" w:cs="Lato"/>
         </w:rPr>
-        <w:t xml:space="preserve">Developer Experience team I also led the </w:t>
-      </w:r>
-      <w:r>
-        <w:rPr>
-          <w:rFonts w:ascii="Lato" w:eastAsia="Lato" w:hAnsi="Lato" w:cs="Lato"/>
-        </w:rPr>
-        <w:t>development of community-oriented app templates using our APIs and SDKs.</w:t>
+        <w:t xml:space="preserve"> </w:t>
+      </w:r>
+      <w:r>
+        <w:rPr>
+          <w:rFonts w:ascii="Lato" w:eastAsia="Lato" w:hAnsi="Lato" w:cs="Lato"/>
+        </w:rPr>
+        <w:t>Developer Experience team I also led the development of community-oriented app templates using our APIs and SDKs.</w:t>
       </w:r>
     </w:p>
     <w:p>
@@ -928,6 +1016,15 @@
           <w:szCs w:val="24"/>
         </w:rPr>
       </w:pPr>
+      <w:r>
+        <w:rPr>
+          <w:rFonts w:ascii="Lato" w:eastAsia="Lato" w:hAnsi="Lato" w:cs="Lato"/>
+          <w:b/>
+          <w:sz w:val="24"/>
+          <w:szCs w:val="24"/>
+        </w:rPr>
+        <w:t xml:space="preserve"> </w:t>
+      </w:r>
       <w:r>
         <w:rPr>
           <w:rFonts w:ascii="Lato" w:eastAsia="Lato" w:hAnsi="Lato" w:cs="Lato"/>
@@ -987,6 +1084,15 @@
       <w:r>
         <w:rPr>
           <w:rFonts w:ascii="Lato" w:eastAsia="Lato" w:hAnsi="Lato" w:cs="Lato"/>
+          <w:color w:val="4A86E8"/>
+          <w:sz w:val="24"/>
+          <w:szCs w:val="24"/>
+        </w:rPr>
+        <w:t xml:space="preserve">     </w:t>
+      </w:r>
+      <w:r>
+        <w:rPr>
+          <w:rFonts w:ascii="Lato" w:eastAsia="Lato" w:hAnsi="Lato" w:cs="Lato"/>
           <w:b/>
           <w:color w:val="666666"/>
         </w:rPr>
@@ -1035,19 +1141,19 @@
         <w:rPr>
           <w:rFonts w:ascii="Lato" w:eastAsia="Lato" w:hAnsi="Lato" w:cs="Lato"/>
         </w:rPr>
+        <w:t xml:space="preserve"> </w:t>
+      </w:r>
+      <w:r>
+        <w:rPr>
+          <w:rFonts w:ascii="Lato" w:eastAsia="Lato" w:hAnsi="Lato" w:cs="Lato"/>
+        </w:rPr>
         <w:t>Responsible</w:t>
       </w:r>
       <w:r>
         <w:rPr>
           <w:rFonts w:ascii="Lato" w:eastAsia="Lato" w:hAnsi="Lato" w:cs="Lato"/>
         </w:rPr>
-        <w:t xml:space="preserve"> for hacker outreach and hacker </w:t>
-      </w:r>
-      <w:r>
-        <w:rPr>
-          <w:rFonts w:ascii="Lato" w:eastAsia="Lato" w:hAnsi="Lato" w:cs="Lato"/>
-        </w:rPr>
-        <w:t>experience</w:t>
+        <w:t xml:space="preserve"> for hacker outreach and hacker experience</w:t>
       </w:r>
       <w:r>
         <w:rPr>
@@ -1074,13 +1180,13 @@
         <w:rPr>
           <w:rFonts w:ascii="Lato" w:eastAsia="Lato" w:hAnsi="Lato" w:cs="Lato"/>
         </w:rPr>
-        <w:t xml:space="preserve">fundraising </w:t>
-      </w:r>
-      <w:r>
-        <w:rPr>
-          <w:rFonts w:ascii="Lato" w:eastAsia="Lato" w:hAnsi="Lato" w:cs="Lato"/>
-        </w:rPr>
-        <w:t>and social media management. During hackathon I led 30 volunteers group in providing support for hackers.</w:t>
+        <w:t xml:space="preserve"> </w:t>
+      </w:r>
+      <w:r>
+        <w:rPr>
+          <w:rFonts w:ascii="Lato" w:eastAsia="Lato" w:hAnsi="Lato" w:cs="Lato"/>
+        </w:rPr>
+        <w:t>fundraising and social media management. During hackathon I led 30 volunteers group in providing support for hackers.</w:t>
       </w:r>
     </w:p>
     <w:p>
@@ -1110,293 +1216,19 @@
           <w:sz w:val="28"/>
           <w:szCs w:val="28"/>
         </w:rPr>
-        <w:t xml:space="preserve">Skills </w:t>
-      </w:r>
-      <w:r>
-        <w:rPr>
-          <w:rFonts w:ascii="Lato" w:eastAsia="Lato" w:hAnsi="Lato" w:cs="Lato"/>
-          <w:b/>
-          <w:color w:val="666666"/>
+        <w:t xml:space="preserve"> </w:t>
+      </w:r>
+      <w:r>
+        <w:rPr>
+          <w:rFonts w:ascii="Lato" w:eastAsia="Lato" w:hAnsi="Lato" w:cs="Lato"/>
+          <w:b/>
+          <w:color w:val="4A86E8"/>
           <w:sz w:val="28"/>
           <w:szCs w:val="28"/>
         </w:rPr>
-        <w:t xml:space="preserve">|  </w:t>
-      </w:r>
-    </w:p>
-    <w:p>
-      <w:pPr>
-        <w:ind w:left="-1417" w:right="-1316" w:firstLine="141"/>
-        <w:rPr>
-          <w:rFonts w:ascii="Lato" w:eastAsia="Lato" w:hAnsi="Lato" w:cs="Lato"/>
-          <w:sz w:val="24"/>
-          <w:szCs w:val="24"/>
-        </w:rPr>
-      </w:pPr>
-      <w:r>
-        <w:rPr>
-          <w:rFonts w:ascii="Lato" w:eastAsia="Lato" w:hAnsi="Lato" w:cs="Lato"/>
-          <w:b/>
-          <w:sz w:val="24"/>
-          <w:szCs w:val="24"/>
-        </w:rPr>
-        <w:t>Engineering</w:t>
-      </w:r>
-      <w:r>
-        <w:rPr>
-          <w:rFonts w:ascii="Lato" w:eastAsia="Lato" w:hAnsi="Lato" w:cs="Lato"/>
-          <w:b/>
-          <w:sz w:val="24"/>
-          <w:szCs w:val="24"/>
-        </w:rPr>
-        <w:t xml:space="preserve">: </w:t>
-      </w:r>
-      <w:r>
-        <w:rPr>
-          <w:rFonts w:ascii="Lato" w:eastAsia="Lato" w:hAnsi="Lato" w:cs="Lato"/>
-        </w:rPr>
-        <w:t>Product Engineering</w:t>
-      </w:r>
-      <w:r>
-        <w:rPr>
-          <w:rFonts w:ascii="Lato" w:eastAsia="Lato" w:hAnsi="Lato" w:cs="Lato"/>
-          <w:b/>
-        </w:rPr>
-        <w:t xml:space="preserve">, </w:t>
-      </w:r>
-      <w:r>
-        <w:rPr>
-          <w:rFonts w:ascii="Lato" w:eastAsia="Lato" w:hAnsi="Lato" w:cs="Lato"/>
-        </w:rPr>
-        <w:t>Python, Swift, JavaScript</w:t>
-      </w:r>
-      <w:r>
-        <w:rPr>
-          <w:rFonts w:ascii="Lato" w:eastAsia="Lato" w:hAnsi="Lato" w:cs="Lato"/>
-        </w:rPr>
-        <w:t xml:space="preserve"> Git, </w:t>
-      </w:r>
-      <w:r>
-        <w:rPr>
-          <w:rFonts w:ascii="Lato" w:eastAsia="Lato" w:hAnsi="Lato" w:cs="Lato"/>
-        </w:rPr>
-        <w:t>PostgreSQL</w:t>
-      </w:r>
-    </w:p>
-    <w:p>
-      <w:pPr>
-        <w:ind w:left="-1417" w:right="-1316" w:firstLine="141"/>
-        <w:rPr>
-          <w:rFonts w:ascii="Lato" w:eastAsia="Lato" w:hAnsi="Lato" w:cs="Lato"/>
-        </w:rPr>
-      </w:pPr>
-      <w:r>
-        <w:rPr>
-          <w:rFonts w:ascii="Lato" w:eastAsia="Lato" w:hAnsi="Lato" w:cs="Lato"/>
-          <w:b/>
-          <w:sz w:val="24"/>
-          <w:szCs w:val="24"/>
-        </w:rPr>
-        <w:t>D</w:t>
-      </w:r>
-      <w:r>
-        <w:rPr>
-          <w:rFonts w:ascii="Lato" w:eastAsia="Lato" w:hAnsi="Lato" w:cs="Lato"/>
-          <w:b/>
-          <w:sz w:val="24"/>
-          <w:szCs w:val="24"/>
-        </w:rPr>
-        <w:t>ata</w:t>
-      </w:r>
-      <w:r>
-        <w:rPr>
-          <w:rFonts w:ascii="Lato" w:eastAsia="Lato" w:hAnsi="Lato" w:cs="Lato"/>
-          <w:b/>
-          <w:sz w:val="24"/>
-          <w:szCs w:val="24"/>
-        </w:rPr>
-        <w:t xml:space="preserve">: </w:t>
-      </w:r>
-      <w:r>
-        <w:rPr>
-          <w:rFonts w:ascii="Lato" w:eastAsia="Lato" w:hAnsi="Lato" w:cs="Lato"/>
-        </w:rPr>
-        <w:t>Data Analysis, Numpy, Pandas, Seaborn, Matplotlib, Google BigQuery</w:t>
-      </w:r>
-    </w:p>
-    <w:p>
-      <w:pPr>
-        <w:ind w:left="-1417" w:right="-1316" w:firstLine="141"/>
-        <w:rPr>
-          <w:rFonts w:ascii="Lato" w:eastAsia="Lato" w:hAnsi="Lato" w:cs="Lato"/>
-          <w:sz w:val="24"/>
-          <w:szCs w:val="24"/>
-        </w:rPr>
-      </w:pPr>
-      <w:r>
-        <w:rPr>
-          <w:rFonts w:ascii="Lato" w:eastAsia="Lato" w:hAnsi="Lato" w:cs="Lato"/>
-          <w:b/>
-          <w:sz w:val="24"/>
-          <w:szCs w:val="24"/>
-        </w:rPr>
-        <w:t xml:space="preserve">Design: </w:t>
-      </w:r>
-      <w:r>
-        <w:rPr>
-          <w:rFonts w:ascii="Lato" w:eastAsia="Lato" w:hAnsi="Lato" w:cs="Lato"/>
-        </w:rPr>
-        <w:t>User Research, UX Fundamentals, Sketch</w:t>
-      </w:r>
-    </w:p>
-    <w:p>
-      <w:pPr>
-        <w:ind w:left="-1417" w:right="-1316" w:firstLine="141"/>
-        <w:rPr>
-          <w:rFonts w:ascii="Lato" w:eastAsia="Lato" w:hAnsi="Lato" w:cs="Lato"/>
-          <w:sz w:val="24"/>
-          <w:szCs w:val="24"/>
-        </w:rPr>
-      </w:pPr>
-      <w:r>
-        <w:rPr>
-          <w:rFonts w:ascii="Lato" w:eastAsia="Lato" w:hAnsi="Lato" w:cs="Lato"/>
-          <w:b/>
-          <w:sz w:val="24"/>
-          <w:szCs w:val="24"/>
-        </w:rPr>
-        <w:t>Developer</w:t>
-      </w:r>
-      <w:r>
-        <w:rPr>
-          <w:rFonts w:ascii="Lato" w:eastAsia="Lato" w:hAnsi="Lato" w:cs="Lato"/>
-          <w:b/>
-          <w:sz w:val="24"/>
-          <w:szCs w:val="24"/>
-        </w:rPr>
-        <w:t xml:space="preserve"> Relations</w:t>
-      </w:r>
-      <w:r>
-        <w:rPr>
-          <w:rFonts w:ascii="Lato" w:eastAsia="Lato" w:hAnsi="Lato" w:cs="Lato"/>
-          <w:b/>
-          <w:sz w:val="24"/>
-          <w:szCs w:val="24"/>
-        </w:rPr>
-        <w:t xml:space="preserve">: </w:t>
-      </w:r>
-      <w:r>
-        <w:rPr>
-          <w:rFonts w:ascii="Lato" w:eastAsia="Lato" w:hAnsi="Lato" w:cs="Lato"/>
-        </w:rPr>
-        <w:t>Developer Ecosystem Creation and Analysis, Community Engineering</w:t>
-      </w:r>
-    </w:p>
-    <w:p>
-      <w:pPr>
-        <w:ind w:left="-1417" w:right="-1316" w:firstLine="141"/>
-        <w:rPr>
-          <w:rFonts w:ascii="Lato" w:eastAsia="Lato" w:hAnsi="Lato" w:cs="Lato"/>
-          <w:sz w:val="24"/>
-          <w:szCs w:val="24"/>
-        </w:rPr>
-      </w:pPr>
-      <w:r>
-        <w:rPr>
-          <w:rFonts w:ascii="Lato" w:eastAsia="Lato" w:hAnsi="Lato" w:cs="Lato"/>
-          <w:b/>
-          <w:sz w:val="24"/>
-          <w:szCs w:val="24"/>
-        </w:rPr>
-        <w:t>Management</w:t>
-      </w:r>
-      <w:r>
-        <w:rPr>
-          <w:rFonts w:ascii="Lato" w:eastAsia="Lato" w:hAnsi="Lato" w:cs="Lato"/>
-          <w:sz w:val="24"/>
-          <w:szCs w:val="24"/>
-        </w:rPr>
-        <w:t xml:space="preserve">: </w:t>
-      </w:r>
-      <w:r>
-        <w:rPr>
-          <w:rFonts w:ascii="Lato" w:eastAsia="Lato" w:hAnsi="Lato" w:cs="Lato"/>
-        </w:rPr>
-        <w:t>Project and Program Management, Scrum, Kanban</w:t>
-      </w:r>
-    </w:p>
-    <w:p>
-      <w:pPr>
-        <w:ind w:left="-1417" w:right="-1316" w:firstLine="141"/>
-        <w:rPr>
-          <w:rFonts w:ascii="Lato" w:eastAsia="Lato" w:hAnsi="Lato" w:cs="Lato"/>
-          <w:sz w:val="24"/>
-          <w:szCs w:val="24"/>
-        </w:rPr>
-      </w:pPr>
-      <w:r>
-        <w:rPr>
-          <w:rFonts w:ascii="Lato" w:eastAsia="Lato" w:hAnsi="Lato" w:cs="Lato"/>
-          <w:b/>
-          <w:sz w:val="24"/>
-          <w:szCs w:val="24"/>
-        </w:rPr>
-        <w:t>Soft</w:t>
-      </w:r>
-      <w:r>
-        <w:rPr>
-          <w:rFonts w:ascii="Lato" w:eastAsia="Lato" w:hAnsi="Lato" w:cs="Lato"/>
-          <w:b/>
-          <w:sz w:val="24"/>
-          <w:szCs w:val="24"/>
-        </w:rPr>
-        <w:t xml:space="preserve"> Skills</w:t>
-      </w:r>
-      <w:r>
-        <w:rPr>
-          <w:rFonts w:ascii="Lato" w:eastAsia="Lato" w:hAnsi="Lato" w:cs="Lato"/>
-          <w:b/>
-          <w:sz w:val="24"/>
-          <w:szCs w:val="24"/>
-        </w:rPr>
-        <w:t xml:space="preserve">: </w:t>
-      </w:r>
-      <w:r>
-        <w:rPr>
-          <w:rFonts w:ascii="Lato" w:eastAsia="Lato" w:hAnsi="Lato" w:cs="Lato"/>
-        </w:rPr>
-        <w:t>Leadership, Public Speaking</w:t>
-      </w:r>
-    </w:p>
-    <w:p>
-      <w:pPr>
-        <w:ind w:left="-1417" w:right="-1316" w:firstLine="141"/>
-        <w:rPr>
-          <w:rFonts w:ascii="Lato" w:eastAsia="Lato" w:hAnsi="Lato" w:cs="Lato"/>
-          <w:sz w:val="24"/>
-          <w:szCs w:val="24"/>
-        </w:rPr>
-      </w:pPr>
-      <w:r>
-        <w:rPr>
-          <w:rFonts w:ascii="Lato" w:eastAsia="Lato" w:hAnsi="Lato" w:cs="Lato"/>
-          <w:b/>
-          <w:sz w:val="24"/>
-          <w:szCs w:val="24"/>
-        </w:rPr>
-        <w:t xml:space="preserve"> </w:t>
-      </w:r>
-      <w:r>
-        <w:rPr>
-          <w:rFonts w:ascii="Lato" w:eastAsia="Lato" w:hAnsi="Lato" w:cs="Lato"/>
-          <w:sz w:val="24"/>
-          <w:szCs w:val="24"/>
-        </w:rPr>
-        <w:t xml:space="preserve">                      </w:t>
-      </w:r>
-    </w:p>
-    <w:p>
-      <w:pPr>
-        <w:ind w:left="-1417" w:right="-1316" w:firstLine="141"/>
+        <w:t xml:space="preserve">Skills </w:t>
+      </w:r>
+      <w:r>
         <w:rPr>
           <w:rFonts w:ascii="Lato" w:eastAsia="Lato" w:hAnsi="Lato" w:cs="Lato"/>
           <w:b/>
@@ -1404,191 +1236,536 @@
           <w:sz w:val="28"/>
           <w:szCs w:val="28"/>
         </w:rPr>
-      </w:pPr>
-      <w:r>
-        <w:rPr>
-          <w:rFonts w:ascii="Lato" w:eastAsia="Lato" w:hAnsi="Lato" w:cs="Lato"/>
-          <w:b/>
-          <w:color w:val="4A86E8"/>
+        <w:t xml:space="preserve">|  </w:t>
+      </w:r>
+    </w:p>
+    <w:p>
+      <w:pPr>
+        <w:ind w:left="-1417" w:right="-1316" w:firstLine="141"/>
+        <w:rPr>
+          <w:rFonts w:ascii="Lato" w:eastAsia="Lato" w:hAnsi="Lato" w:cs="Lato"/>
+          <w:sz w:val="24"/>
+          <w:szCs w:val="24"/>
+        </w:rPr>
+      </w:pPr>
+      <w:r>
+        <w:rPr>
+          <w:rFonts w:ascii="Lato" w:eastAsia="Lato" w:hAnsi="Lato" w:cs="Lato"/>
+          <w:b/>
+          <w:sz w:val="24"/>
+          <w:szCs w:val="24"/>
+        </w:rPr>
+        <w:t xml:space="preserve"> </w:t>
+      </w:r>
+      <w:r>
+        <w:rPr>
+          <w:rFonts w:ascii="Lato" w:eastAsia="Lato" w:hAnsi="Lato" w:cs="Lato"/>
+          <w:b/>
+          <w:sz w:val="24"/>
+          <w:szCs w:val="24"/>
+        </w:rPr>
+        <w:t>Engineering</w:t>
+      </w:r>
+      <w:r>
+        <w:rPr>
+          <w:rFonts w:ascii="Lato" w:eastAsia="Lato" w:hAnsi="Lato" w:cs="Lato"/>
+          <w:b/>
+          <w:sz w:val="24"/>
+          <w:szCs w:val="24"/>
+        </w:rPr>
+        <w:t xml:space="preserve">: </w:t>
+      </w:r>
+      <w:r>
+        <w:rPr>
+          <w:rFonts w:ascii="Lato" w:eastAsia="Lato" w:hAnsi="Lato" w:cs="Lato"/>
+        </w:rPr>
+        <w:t>Product Engineering</w:t>
+      </w:r>
+      <w:r>
+        <w:rPr>
+          <w:rFonts w:ascii="Lato" w:eastAsia="Lato" w:hAnsi="Lato" w:cs="Lato"/>
+          <w:b/>
+        </w:rPr>
+        <w:t xml:space="preserve">, </w:t>
+      </w:r>
+      <w:r>
+        <w:rPr>
+          <w:rFonts w:ascii="Lato" w:eastAsia="Lato" w:hAnsi="Lato" w:cs="Lato"/>
+        </w:rPr>
+        <w:t>Python, Swift, JavaScript</w:t>
+      </w:r>
+      <w:r>
+        <w:rPr>
+          <w:rFonts w:ascii="Lato" w:eastAsia="Lato" w:hAnsi="Lato" w:cs="Lato"/>
+        </w:rPr>
+        <w:t>,</w:t>
+      </w:r>
+      <w:r>
+        <w:rPr>
+          <w:rFonts w:ascii="Lato" w:eastAsia="Lato" w:hAnsi="Lato" w:cs="Lato"/>
+        </w:rPr>
+        <w:t xml:space="preserve"> Git, </w:t>
+      </w:r>
+      <w:r>
+        <w:rPr>
+          <w:rFonts w:ascii="Lato" w:eastAsia="Lato" w:hAnsi="Lato" w:cs="Lato"/>
+        </w:rPr>
+        <w:t>PostgreSQL</w:t>
+      </w:r>
+    </w:p>
+    <w:p>
+      <w:pPr>
+        <w:ind w:left="-1417" w:right="-1316" w:firstLine="141"/>
+        <w:rPr>
+          <w:rFonts w:ascii="Lato" w:eastAsia="Lato" w:hAnsi="Lato" w:cs="Lato"/>
+        </w:rPr>
+      </w:pPr>
+      <w:r>
+        <w:rPr>
+          <w:rFonts w:ascii="Lato" w:eastAsia="Lato" w:hAnsi="Lato" w:cs="Lato"/>
+          <w:b/>
+          <w:sz w:val="24"/>
+          <w:szCs w:val="24"/>
+        </w:rPr>
+        <w:t xml:space="preserve"> </w:t>
+      </w:r>
+      <w:r>
+        <w:rPr>
+          <w:rFonts w:ascii="Lato" w:eastAsia="Lato" w:hAnsi="Lato" w:cs="Lato"/>
+          <w:b/>
+          <w:sz w:val="24"/>
+          <w:szCs w:val="24"/>
+        </w:rPr>
+        <w:t xml:space="preserve">Data: </w:t>
+      </w:r>
+      <w:r>
+        <w:rPr>
+          <w:rFonts w:ascii="Lato" w:eastAsia="Lato" w:hAnsi="Lato" w:cs="Lato"/>
+        </w:rPr>
+        <w:t>Data Analysis, Numpy, Pandas, Seaborn, Matplotlib, Google BigQuery</w:t>
+      </w:r>
+    </w:p>
+    <w:p>
+      <w:pPr>
+        <w:ind w:left="-1417" w:right="-1316" w:firstLine="141"/>
+        <w:rPr>
+          <w:rFonts w:ascii="Lato" w:eastAsia="Lato" w:hAnsi="Lato" w:cs="Lato"/>
+          <w:sz w:val="24"/>
+          <w:szCs w:val="24"/>
+        </w:rPr>
+      </w:pPr>
+      <w:r>
+        <w:rPr>
+          <w:rFonts w:ascii="Lato" w:eastAsia="Lato" w:hAnsi="Lato" w:cs="Lato"/>
+          <w:b/>
+          <w:sz w:val="24"/>
+          <w:szCs w:val="24"/>
+        </w:rPr>
+        <w:t xml:space="preserve"> </w:t>
+      </w:r>
+      <w:r>
+        <w:rPr>
+          <w:rFonts w:ascii="Lato" w:eastAsia="Lato" w:hAnsi="Lato" w:cs="Lato"/>
+          <w:b/>
+          <w:sz w:val="24"/>
+          <w:szCs w:val="24"/>
+        </w:rPr>
+        <w:t xml:space="preserve">Design: </w:t>
+      </w:r>
+      <w:r>
+        <w:rPr>
+          <w:rFonts w:ascii="Lato" w:eastAsia="Lato" w:hAnsi="Lato" w:cs="Lato"/>
+        </w:rPr>
+        <w:t>User Research, UX Fundamentals, Sketch</w:t>
+      </w:r>
+    </w:p>
+    <w:p>
+      <w:pPr>
+        <w:ind w:left="-1417" w:right="-1316" w:firstLine="141"/>
+        <w:rPr>
+          <w:rFonts w:ascii="Lato" w:eastAsia="Lato" w:hAnsi="Lato" w:cs="Lato"/>
+          <w:sz w:val="24"/>
+          <w:szCs w:val="24"/>
+        </w:rPr>
+      </w:pPr>
+      <w:r>
+        <w:rPr>
+          <w:rFonts w:ascii="Lato" w:eastAsia="Lato" w:hAnsi="Lato" w:cs="Lato"/>
+          <w:b/>
+          <w:sz w:val="24"/>
+          <w:szCs w:val="24"/>
+        </w:rPr>
+        <w:t xml:space="preserve"> </w:t>
+      </w:r>
+      <w:r>
+        <w:rPr>
+          <w:rFonts w:ascii="Lato" w:eastAsia="Lato" w:hAnsi="Lato" w:cs="Lato"/>
+          <w:b/>
+          <w:sz w:val="24"/>
+          <w:szCs w:val="24"/>
+        </w:rPr>
+        <w:t xml:space="preserve">Developer Relations: </w:t>
+      </w:r>
+      <w:r>
+        <w:rPr>
+          <w:rFonts w:ascii="Lato" w:eastAsia="Lato" w:hAnsi="Lato" w:cs="Lato"/>
+        </w:rPr>
+        <w:t>Developer Ecosystem Creation and Analysis, Community Engineering</w:t>
+      </w:r>
+    </w:p>
+    <w:p>
+      <w:pPr>
+        <w:ind w:left="-1417" w:right="-1316" w:firstLine="141"/>
+        <w:rPr>
+          <w:rFonts w:ascii="Lato" w:eastAsia="Lato" w:hAnsi="Lato" w:cs="Lato"/>
+          <w:sz w:val="24"/>
+          <w:szCs w:val="24"/>
+        </w:rPr>
+      </w:pPr>
+      <w:r>
+        <w:rPr>
+          <w:rFonts w:ascii="Lato" w:eastAsia="Lato" w:hAnsi="Lato" w:cs="Lato"/>
+          <w:b/>
+          <w:sz w:val="24"/>
+          <w:szCs w:val="24"/>
+        </w:rPr>
+        <w:t xml:space="preserve"> </w:t>
+      </w:r>
+      <w:r>
+        <w:rPr>
+          <w:rFonts w:ascii="Lato" w:eastAsia="Lato" w:hAnsi="Lato" w:cs="Lato"/>
+          <w:b/>
+          <w:sz w:val="24"/>
+          <w:szCs w:val="24"/>
+        </w:rPr>
+        <w:t>Management</w:t>
+      </w:r>
+      <w:r>
+        <w:rPr>
+          <w:rFonts w:ascii="Lato" w:eastAsia="Lato" w:hAnsi="Lato" w:cs="Lato"/>
+          <w:sz w:val="24"/>
+          <w:szCs w:val="24"/>
+        </w:rPr>
+        <w:t xml:space="preserve">: </w:t>
+      </w:r>
+      <w:r>
+        <w:rPr>
+          <w:rFonts w:ascii="Lato" w:eastAsia="Lato" w:hAnsi="Lato" w:cs="Lato"/>
+        </w:rPr>
+        <w:t>Project and Program Management, Scrum, Kanban</w:t>
+      </w:r>
+    </w:p>
+    <w:p>
+      <w:pPr>
+        <w:ind w:left="-1417" w:right="-1316" w:firstLine="141"/>
+        <w:rPr>
+          <w:rFonts w:ascii="Lato" w:eastAsia="Lato" w:hAnsi="Lato" w:cs="Lato"/>
+          <w:sz w:val="24"/>
+          <w:szCs w:val="24"/>
+        </w:rPr>
+      </w:pPr>
+      <w:r>
+        <w:rPr>
+          <w:rFonts w:ascii="Lato" w:eastAsia="Lato" w:hAnsi="Lato" w:cs="Lato"/>
+          <w:b/>
+          <w:sz w:val="24"/>
+          <w:szCs w:val="24"/>
+        </w:rPr>
+        <w:t xml:space="preserve"> </w:t>
+      </w:r>
+      <w:r>
+        <w:rPr>
+          <w:rFonts w:ascii="Lato" w:eastAsia="Lato" w:hAnsi="Lato" w:cs="Lato"/>
+          <w:b/>
+          <w:sz w:val="24"/>
+          <w:szCs w:val="24"/>
+        </w:rPr>
+        <w:t>Soft</w:t>
+      </w:r>
+      <w:r>
+        <w:rPr>
+          <w:rFonts w:ascii="Lato" w:eastAsia="Lato" w:hAnsi="Lato" w:cs="Lato"/>
+          <w:b/>
+          <w:sz w:val="24"/>
+          <w:szCs w:val="24"/>
+        </w:rPr>
+        <w:t xml:space="preserve"> Skills</w:t>
+      </w:r>
+      <w:r>
+        <w:rPr>
+          <w:rFonts w:ascii="Lato" w:eastAsia="Lato" w:hAnsi="Lato" w:cs="Lato"/>
+          <w:b/>
+          <w:sz w:val="24"/>
+          <w:szCs w:val="24"/>
+        </w:rPr>
+        <w:t xml:space="preserve">: </w:t>
+      </w:r>
+      <w:r>
+        <w:rPr>
+          <w:rFonts w:ascii="Lato" w:eastAsia="Lato" w:hAnsi="Lato" w:cs="Lato"/>
+        </w:rPr>
+        <w:t>Leadership, Public Speaking</w:t>
+      </w:r>
+    </w:p>
+    <w:p>
+      <w:pPr>
+        <w:ind w:left="-1417" w:right="-1316" w:firstLine="141"/>
+        <w:rPr>
+          <w:rFonts w:ascii="Lato" w:eastAsia="Lato" w:hAnsi="Lato" w:cs="Lato"/>
+          <w:sz w:val="24"/>
+          <w:szCs w:val="24"/>
+        </w:rPr>
+      </w:pPr>
+      <w:r>
+        <w:rPr>
+          <w:rFonts w:ascii="Lato" w:eastAsia="Lato" w:hAnsi="Lato" w:cs="Lato"/>
+          <w:b/>
+          <w:sz w:val="24"/>
+          <w:szCs w:val="24"/>
+        </w:rPr>
+        <w:t xml:space="preserve"> </w:t>
+      </w:r>
+      <w:r>
+        <w:rPr>
+          <w:rFonts w:ascii="Lato" w:eastAsia="Lato" w:hAnsi="Lato" w:cs="Lato"/>
+          <w:sz w:val="24"/>
+          <w:szCs w:val="24"/>
+        </w:rPr>
+        <w:t xml:space="preserve">                      </w:t>
+      </w:r>
+    </w:p>
+    <w:p>
+      <w:pPr>
+        <w:ind w:left="-1417" w:right="-1316" w:firstLine="141"/>
+        <w:rPr>
+          <w:rFonts w:ascii="Lato" w:eastAsia="Lato" w:hAnsi="Lato" w:cs="Lato"/>
+          <w:b/>
+          <w:color w:val="666666"/>
           <w:sz w:val="28"/>
           <w:szCs w:val="28"/>
         </w:rPr>
-        <w:t xml:space="preserve">Hackathons </w:t>
-      </w:r>
-      <w:r>
-        <w:rPr>
-          <w:rFonts w:ascii="Lato" w:eastAsia="Lato" w:hAnsi="Lato" w:cs="Lato"/>
-          <w:b/>
-          <w:color w:val="666666"/>
+      </w:pPr>
+      <w:r>
+        <w:rPr>
+          <w:rFonts w:ascii="Lato" w:eastAsia="Lato" w:hAnsi="Lato" w:cs="Lato"/>
+          <w:b/>
+          <w:color w:val="4A86E8"/>
           <w:sz w:val="28"/>
           <w:szCs w:val="28"/>
         </w:rPr>
-        <w:t>|</w:t>
-      </w:r>
-    </w:p>
-    <w:p>
-      <w:pPr>
-        <w:ind w:left="-1417" w:right="-1316" w:firstLine="141"/>
-        <w:rPr>
-          <w:rFonts w:ascii="Lato" w:eastAsia="Lato" w:hAnsi="Lato" w:cs="Lato"/>
-        </w:rPr>
-      </w:pPr>
-      <w:r>
-        <w:rPr>
-          <w:rFonts w:ascii="Lato" w:eastAsia="Lato" w:hAnsi="Lato" w:cs="Lato"/>
-          <w:b/>
-          <w:sz w:val="24"/>
-          <w:szCs w:val="24"/>
-        </w:rPr>
-        <w:t>AGHacks 2015:</w:t>
-      </w:r>
-      <w:r>
-        <w:rPr>
-          <w:rFonts w:ascii="Lato" w:eastAsia="Lato" w:hAnsi="Lato" w:cs="Lato"/>
-          <w:b/>
-        </w:rPr>
-        <w:t xml:space="preserve"> </w:t>
-      </w:r>
-      <w:r>
-        <w:rPr>
-          <w:rFonts w:ascii="Lato" w:eastAsia="Lato" w:hAnsi="Lato" w:cs="Lato"/>
-        </w:rPr>
-        <w:t xml:space="preserve">co-organized the biggest student hackathon in Poland (530 </w:t>
-      </w:r>
-      <w:r>
-        <w:rPr>
-          <w:rFonts w:ascii="Lato" w:eastAsia="Lato" w:hAnsi="Lato" w:cs="Lato"/>
-        </w:rPr>
-        <w:t>hackers</w:t>
-      </w:r>
-      <w:r>
-        <w:rPr>
-          <w:rFonts w:ascii="Lato" w:eastAsia="Lato" w:hAnsi="Lato" w:cs="Lato"/>
-        </w:rPr>
-        <w:t>)</w:t>
-      </w:r>
-    </w:p>
-    <w:p>
-      <w:pPr>
-        <w:ind w:left="-1417" w:right="-1316" w:firstLine="141"/>
-        <w:rPr>
-          <w:rFonts w:ascii="Lato" w:eastAsia="Lato" w:hAnsi="Lato" w:cs="Lato"/>
-        </w:rPr>
-      </w:pPr>
-      <w:r>
-        <w:rPr>
-          <w:rFonts w:ascii="Lato" w:eastAsia="Lato" w:hAnsi="Lato" w:cs="Lato"/>
-          <w:b/>
-          <w:sz w:val="24"/>
-          <w:szCs w:val="24"/>
-        </w:rPr>
-        <w:t>AGH Local Hack Day 2017:</w:t>
-      </w:r>
-      <w:r>
-        <w:rPr>
-          <w:rFonts w:ascii="Lato" w:eastAsia="Lato" w:hAnsi="Lato" w:cs="Lato"/>
-          <w:b/>
-        </w:rPr>
-        <w:t xml:space="preserve"> </w:t>
-      </w:r>
-      <w:r>
-        <w:rPr>
-          <w:rFonts w:ascii="Lato" w:eastAsia="Lato" w:hAnsi="Lato" w:cs="Lato"/>
-        </w:rPr>
-        <w:t>organized 80 people hackathon for local student hackers community</w:t>
-      </w:r>
-    </w:p>
-    <w:p>
-      <w:pPr>
-        <w:ind w:left="-1417" w:right="-1316" w:firstLine="141"/>
-        <w:rPr>
-          <w:rFonts w:ascii="Lato" w:eastAsia="Lato" w:hAnsi="Lato" w:cs="Lato"/>
-        </w:rPr>
-      </w:pPr>
-      <w:r>
-        <w:rPr>
-          <w:rFonts w:ascii="Lato" w:eastAsia="Lato" w:hAnsi="Lato" w:cs="Lato"/>
-          <w:b/>
-          <w:sz w:val="24"/>
-          <w:szCs w:val="24"/>
-        </w:rPr>
-        <w:t>AngelHack Cracow 2018:</w:t>
-      </w:r>
-      <w:r>
-        <w:rPr>
-          <w:rFonts w:ascii="Lato" w:eastAsia="Lato" w:hAnsi="Lato" w:cs="Lato"/>
-          <w:b/>
-        </w:rPr>
-        <w:t xml:space="preserve"> </w:t>
-      </w:r>
-      <w:r>
-        <w:rPr>
-          <w:rFonts w:ascii="Lato" w:eastAsia="Lato" w:hAnsi="Lato" w:cs="Lato"/>
-        </w:rPr>
-        <w:t xml:space="preserve">organized a </w:t>
-      </w:r>
-      <w:r>
-        <w:rPr>
-          <w:rFonts w:ascii="Lato" w:eastAsia="Lato" w:hAnsi="Lato" w:cs="Lato"/>
-        </w:rPr>
-        <w:t xml:space="preserve">70-people regional hackathon - </w:t>
-      </w:r>
-      <w:r>
-        <w:rPr>
-          <w:rFonts w:ascii="Lato" w:eastAsia="Lato" w:hAnsi="Lato" w:cs="Lato"/>
-        </w:rPr>
-        <w:t>AngelHack Global Hackathon Series</w:t>
-      </w:r>
-    </w:p>
-    <w:p>
-      <w:pPr>
-        <w:ind w:left="-1417" w:right="-1316" w:firstLine="141"/>
-        <w:rPr>
-          <w:rFonts w:ascii="Lato" w:eastAsia="Lato" w:hAnsi="Lato" w:cs="Lato"/>
-          <w:sz w:val="24"/>
-          <w:szCs w:val="24"/>
-        </w:rPr>
-      </w:pPr>
-    </w:p>
-    <w:p>
-      <w:pPr>
-        <w:ind w:left="-1417" w:right="-1316" w:firstLine="141"/>
-        <w:rPr>
-          <w:rFonts w:ascii="Lato" w:eastAsia="Lato" w:hAnsi="Lato" w:cs="Lato"/>
-          <w:b/>
-          <w:color w:val="666666"/>
+        <w:t xml:space="preserve"> </w:t>
+      </w:r>
+      <w:r>
+        <w:rPr>
+          <w:rFonts w:ascii="Lato" w:eastAsia="Lato" w:hAnsi="Lato" w:cs="Lato"/>
+          <w:b/>
+          <w:color w:val="4A86E8"/>
           <w:sz w:val="28"/>
           <w:szCs w:val="28"/>
         </w:rPr>
-      </w:pPr>
-      <w:r>
-        <w:rPr>
-          <w:rFonts w:ascii="Lato" w:eastAsia="Lato" w:hAnsi="Lato" w:cs="Lato"/>
-          <w:b/>
-          <w:color w:val="4A86E8"/>
+        <w:t xml:space="preserve">Hackathons </w:t>
+      </w:r>
+      <w:r>
+        <w:rPr>
+          <w:rFonts w:ascii="Lato" w:eastAsia="Lato" w:hAnsi="Lato" w:cs="Lato"/>
+          <w:b/>
+          <w:color w:val="666666"/>
           <w:sz w:val="28"/>
           <w:szCs w:val="28"/>
         </w:rPr>
-        <w:t>Presentations</w:t>
-      </w:r>
-      <w:r>
-        <w:rPr>
-          <w:rFonts w:ascii="Lato" w:eastAsia="Lato" w:hAnsi="Lato" w:cs="Lato"/>
-          <w:b/>
-          <w:color w:val="4A86E8"/>
+        <w:t>|</w:t>
+      </w:r>
+    </w:p>
+    <w:p>
+      <w:pPr>
+        <w:ind w:left="-1417" w:right="-1316" w:firstLine="141"/>
+        <w:rPr>
+          <w:rFonts w:ascii="Lato" w:eastAsia="Lato" w:hAnsi="Lato" w:cs="Lato"/>
+        </w:rPr>
+      </w:pPr>
+      <w:r>
+        <w:rPr>
+          <w:rFonts w:ascii="Lato" w:eastAsia="Lato" w:hAnsi="Lato" w:cs="Lato"/>
+          <w:b/>
+          <w:sz w:val="24"/>
+          <w:szCs w:val="24"/>
+        </w:rPr>
+        <w:t xml:space="preserve"> </w:t>
+      </w:r>
+      <w:r>
+        <w:rPr>
+          <w:rFonts w:ascii="Lato" w:eastAsia="Lato" w:hAnsi="Lato" w:cs="Lato"/>
+          <w:b/>
+          <w:sz w:val="24"/>
+          <w:szCs w:val="24"/>
+        </w:rPr>
+        <w:t>AGHacks 2015:</w:t>
+      </w:r>
+      <w:r>
+        <w:rPr>
+          <w:rFonts w:ascii="Lato" w:eastAsia="Lato" w:hAnsi="Lato" w:cs="Lato"/>
+          <w:b/>
+        </w:rPr>
+        <w:t xml:space="preserve"> </w:t>
+      </w:r>
+      <w:r>
+        <w:rPr>
+          <w:rFonts w:ascii="Lato" w:eastAsia="Lato" w:hAnsi="Lato" w:cs="Lato"/>
+        </w:rPr>
+        <w:t xml:space="preserve">co-organized the biggest student hackathon in Poland (530 </w:t>
+      </w:r>
+      <w:r>
+        <w:rPr>
+          <w:rFonts w:ascii="Lato" w:eastAsia="Lato" w:hAnsi="Lato" w:cs="Lato"/>
+        </w:rPr>
+        <w:t>hackers</w:t>
+      </w:r>
+      <w:r>
+        <w:rPr>
+          <w:rFonts w:ascii="Lato" w:eastAsia="Lato" w:hAnsi="Lato" w:cs="Lato"/>
+        </w:rPr>
+        <w:t>)</w:t>
+      </w:r>
+    </w:p>
+    <w:p>
+      <w:pPr>
+        <w:ind w:left="-1417" w:right="-1316" w:firstLine="141"/>
+        <w:rPr>
+          <w:rFonts w:ascii="Lato" w:eastAsia="Lato" w:hAnsi="Lato" w:cs="Lato"/>
+        </w:rPr>
+      </w:pPr>
+      <w:r>
+        <w:rPr>
+          <w:rFonts w:ascii="Lato" w:eastAsia="Lato" w:hAnsi="Lato" w:cs="Lato"/>
+          <w:b/>
+          <w:sz w:val="24"/>
+          <w:szCs w:val="24"/>
+        </w:rPr>
+        <w:t xml:space="preserve"> </w:t>
+      </w:r>
+      <w:r>
+        <w:rPr>
+          <w:rFonts w:ascii="Lato" w:eastAsia="Lato" w:hAnsi="Lato" w:cs="Lato"/>
+          <w:b/>
+          <w:sz w:val="24"/>
+          <w:szCs w:val="24"/>
+        </w:rPr>
+        <w:t>AGH Local Hack Day 2017:</w:t>
+      </w:r>
+      <w:r>
+        <w:rPr>
+          <w:rFonts w:ascii="Lato" w:eastAsia="Lato" w:hAnsi="Lato" w:cs="Lato"/>
+          <w:b/>
+        </w:rPr>
+        <w:t xml:space="preserve"> </w:t>
+      </w:r>
+      <w:r>
+        <w:rPr>
+          <w:rFonts w:ascii="Lato" w:eastAsia="Lato" w:hAnsi="Lato" w:cs="Lato"/>
+        </w:rPr>
+        <w:t>organized 80 people hackathon for local student hackers community</w:t>
+      </w:r>
+    </w:p>
+    <w:p>
+      <w:pPr>
+        <w:ind w:left="-1417" w:right="-1316" w:firstLine="141"/>
+        <w:rPr>
+          <w:rFonts w:ascii="Lato" w:eastAsia="Lato" w:hAnsi="Lato" w:cs="Lato"/>
+        </w:rPr>
+      </w:pPr>
+      <w:r>
+        <w:rPr>
+          <w:rFonts w:ascii="Lato" w:eastAsia="Lato" w:hAnsi="Lato" w:cs="Lato"/>
+          <w:b/>
+          <w:sz w:val="24"/>
+          <w:szCs w:val="24"/>
+        </w:rPr>
+        <w:t xml:space="preserve"> </w:t>
+      </w:r>
+      <w:r>
+        <w:rPr>
+          <w:rFonts w:ascii="Lato" w:eastAsia="Lato" w:hAnsi="Lato" w:cs="Lato"/>
+          <w:b/>
+          <w:sz w:val="24"/>
+          <w:szCs w:val="24"/>
+        </w:rPr>
+        <w:t>AngelHack Cracow 2018:</w:t>
+      </w:r>
+      <w:r>
+        <w:rPr>
+          <w:rFonts w:ascii="Lato" w:eastAsia="Lato" w:hAnsi="Lato" w:cs="Lato"/>
+          <w:b/>
+        </w:rPr>
+        <w:t xml:space="preserve"> </w:t>
+      </w:r>
+      <w:r>
+        <w:rPr>
+          <w:rFonts w:ascii="Lato" w:eastAsia="Lato" w:hAnsi="Lato" w:cs="Lato"/>
+        </w:rPr>
+        <w:t xml:space="preserve">organized a </w:t>
+      </w:r>
+      <w:r>
+        <w:rPr>
+          <w:rFonts w:ascii="Lato" w:eastAsia="Lato" w:hAnsi="Lato" w:cs="Lato"/>
+        </w:rPr>
+        <w:t xml:space="preserve">70-people regional hackathon - </w:t>
+      </w:r>
+      <w:r>
+        <w:rPr>
+          <w:rFonts w:ascii="Lato" w:eastAsia="Lato" w:hAnsi="Lato" w:cs="Lato"/>
+        </w:rPr>
+        <w:t>AngelHack Global Hackathon Series</w:t>
+      </w:r>
+    </w:p>
+    <w:p>
+      <w:pPr>
+        <w:ind w:left="-1417" w:right="-1316" w:firstLine="141"/>
+        <w:rPr>
+          <w:rFonts w:ascii="Lato" w:eastAsia="Lato" w:hAnsi="Lato" w:cs="Lato"/>
+          <w:sz w:val="24"/>
+          <w:szCs w:val="24"/>
+        </w:rPr>
+      </w:pPr>
+    </w:p>
+    <w:p>
+      <w:pPr>
+        <w:ind w:left="-1417" w:right="-1316" w:firstLine="141"/>
+        <w:rPr>
+          <w:rFonts w:ascii="Lato" w:eastAsia="Lato" w:hAnsi="Lato" w:cs="Lato"/>
+          <w:b/>
+          <w:color w:val="666666"/>
           <w:sz w:val="28"/>
           <w:szCs w:val="28"/>
         </w:rPr>
-        <w:t xml:space="preserve"> </w:t>
-      </w:r>
-      <w:r>
-        <w:rPr>
-          <w:rFonts w:ascii="Lato" w:eastAsia="Lato" w:hAnsi="Lato" w:cs="Lato"/>
-          <w:b/>
-          <w:color w:val="666666"/>
+      </w:pPr>
+      <w:r>
+        <w:rPr>
+          <w:rFonts w:ascii="Lato" w:eastAsia="Lato" w:hAnsi="Lato" w:cs="Lato"/>
+          <w:b/>
+          <w:color w:val="4A86E8"/>
           <w:sz w:val="28"/>
           <w:szCs w:val="28"/>
         </w:rPr>
+        <w:t xml:space="preserve"> </w:t>
+      </w:r>
+      <w:r>
+        <w:rPr>
+          <w:rFonts w:ascii="Lato" w:eastAsia="Lato" w:hAnsi="Lato" w:cs="Lato"/>
+          <w:b/>
+          <w:color w:val="4A86E8"/>
+          <w:sz w:val="28"/>
+          <w:szCs w:val="28"/>
+        </w:rPr>
+        <w:t xml:space="preserve">Presentations </w:t>
+      </w:r>
+      <w:r>
+        <w:rPr>
+          <w:rFonts w:ascii="Lato" w:eastAsia="Lato" w:hAnsi="Lato" w:cs="Lato"/>
+          <w:b/>
+          <w:color w:val="666666"/>
+          <w:sz w:val="28"/>
+          <w:szCs w:val="28"/>
+        </w:rPr>
         <w:t>|</w:t>
       </w:r>
     </w:p>
@@ -1600,6 +1777,9 @@
           <w:color w:val="000000" w:themeColor="text1"/>
         </w:rPr>
       </w:pPr>
+      <w:r>
+        <w:t xml:space="preserve"> </w:t>
+      </w:r>
       <w:hyperlink r:id="rId5" w:history="1">
         <w:r>
           <w:rPr>
@@ -1619,6 +1799,9 @@
           <w:color w:val="000000" w:themeColor="text1"/>
         </w:rPr>
       </w:pPr>
+      <w:r>
+        <w:t xml:space="preserve"> </w:t>
+      </w:r>
       <w:hyperlink r:id="rId6" w:history="1">
         <w:r>
           <w:rPr>
@@ -1637,6 +1820,9 @@
           <w:rFonts w:ascii="Lato" w:eastAsia="Lato" w:hAnsi="Lato" w:cs="Lato"/>
         </w:rPr>
       </w:pPr>
+      <w:r>
+        <w:t xml:space="preserve"> </w:t>
+      </w:r>
       <w:hyperlink r:id="rId7" w:history="1">
         <w:r>
           <w:rPr>
@@ -1678,184 +1864,19 @@
           <w:sz w:val="28"/>
           <w:szCs w:val="28"/>
         </w:rPr>
-        <w:t xml:space="preserve">Courses </w:t>
-      </w:r>
-      <w:r>
-        <w:rPr>
-          <w:rFonts w:ascii="Lato" w:eastAsia="Lato" w:hAnsi="Lato" w:cs="Lato"/>
-          <w:b/>
-          <w:color w:val="666666"/>
+        <w:t xml:space="preserve"> </w:t>
+      </w:r>
+      <w:r>
+        <w:rPr>
+          <w:rFonts w:ascii="Lato" w:eastAsia="Lato" w:hAnsi="Lato" w:cs="Lato"/>
+          <w:b/>
+          <w:color w:val="4A86E8"/>
           <w:sz w:val="28"/>
           <w:szCs w:val="28"/>
         </w:rPr>
-        <w:t>|</w:t>
-      </w:r>
-    </w:p>
-    <w:p>
-      <w:pPr>
-        <w:ind w:left="-1417" w:right="-1316" w:firstLine="141"/>
-        <w:rPr>
-          <w:rFonts w:ascii="Lato" w:eastAsia="Lato" w:hAnsi="Lato" w:cs="Lato"/>
-        </w:rPr>
-      </w:pPr>
-      <w:r>
-        <w:rPr>
-          <w:rFonts w:ascii="Lato" w:eastAsia="Lato" w:hAnsi="Lato" w:cs="Lato"/>
-        </w:rPr>
-        <w:t>Python for Data Science and Machine Learning</w:t>
-      </w:r>
-      <w:r>
-        <w:rPr>
-          <w:rFonts w:ascii="Lato" w:eastAsia="Lato" w:hAnsi="Lato" w:cs="Lato"/>
-        </w:rPr>
-        <w:t xml:space="preserve"> (</w:t>
-      </w:r>
-      <w:r>
-        <w:rPr>
-          <w:rFonts w:ascii="Lato" w:eastAsia="Lato" w:hAnsi="Lato" w:cs="Lato"/>
-          <w:b/>
-        </w:rPr>
-        <w:t>Ude</w:t>
-      </w:r>
-      <w:r>
-        <w:rPr>
-          <w:rFonts w:ascii="Lato" w:eastAsia="Lato" w:hAnsi="Lato" w:cs="Lato"/>
-          <w:b/>
-        </w:rPr>
-        <w:t>my</w:t>
-      </w:r>
-      <w:r>
-        <w:rPr>
-          <w:rFonts w:ascii="Lato" w:eastAsia="Lato" w:hAnsi="Lato" w:cs="Lato"/>
-        </w:rPr>
-        <w:t>), User Experience Fundamentals (</w:t>
-      </w:r>
-      <w:r>
-        <w:rPr>
-          <w:rFonts w:ascii="Lato" w:eastAsia="Lato" w:hAnsi="Lato" w:cs="Lato"/>
-          <w:b/>
-        </w:rPr>
-        <w:t>Udemy</w:t>
-      </w:r>
-      <w:r>
-        <w:rPr>
-          <w:rFonts w:ascii="Lato" w:eastAsia="Lato" w:hAnsi="Lato" w:cs="Lato"/>
-        </w:rPr>
-        <w:t>)</w:t>
-      </w:r>
-    </w:p>
-    <w:p>
-      <w:pPr>
-        <w:ind w:left="-1417" w:right="-1316" w:firstLine="141"/>
-        <w:rPr>
-          <w:rFonts w:ascii="Lato" w:eastAsia="Lato" w:hAnsi="Lato" w:cs="Lato"/>
-        </w:rPr>
-      </w:pPr>
-      <w:r>
-        <w:rPr>
-          <w:rFonts w:ascii="Lato" w:eastAsia="Lato" w:hAnsi="Lato" w:cs="Lato"/>
-        </w:rPr>
-        <w:t>Complete Python &amp; PostgreSQL Developer Course</w:t>
-      </w:r>
-      <w:r>
-        <w:rPr>
-          <w:rFonts w:ascii="Lato" w:eastAsia="Lato" w:hAnsi="Lato" w:cs="Lato"/>
-        </w:rPr>
-        <w:t xml:space="preserve"> (</w:t>
-      </w:r>
-      <w:r>
-        <w:rPr>
-          <w:rFonts w:ascii="Lato" w:eastAsia="Lato" w:hAnsi="Lato" w:cs="Lato"/>
-          <w:b/>
-        </w:rPr>
-        <w:t>Udemy</w:t>
-      </w:r>
-      <w:r>
-        <w:rPr>
-          <w:rFonts w:ascii="Lato" w:eastAsia="Lato" w:hAnsi="Lato" w:cs="Lato"/>
-        </w:rPr>
-        <w:t>), Full Swift Course (</w:t>
-      </w:r>
-      <w:r>
-        <w:rPr>
-          <w:rFonts w:ascii="Lato" w:eastAsia="Lato" w:hAnsi="Lato" w:cs="Lato"/>
-          <w:b/>
-        </w:rPr>
-        <w:t>Udemy</w:t>
-      </w:r>
-      <w:r>
-        <w:rPr>
-          <w:rFonts w:ascii="Lato" w:eastAsia="Lato" w:hAnsi="Lato" w:cs="Lato"/>
-        </w:rPr>
-        <w:t>)</w:t>
-      </w:r>
-      <w:r>
-        <w:rPr>
-          <w:rFonts w:ascii="Lato" w:eastAsia="Lato" w:hAnsi="Lato" w:cs="Lato"/>
-        </w:rPr>
-        <w:t xml:space="preserve"> </w:t>
-      </w:r>
-      <w:r>
-        <w:rPr>
-          <w:rFonts w:ascii="Lato" w:eastAsia="Lato" w:hAnsi="Lato" w:cs="Lato"/>
-        </w:rPr>
-        <w:t xml:space="preserve">Complete Course on </w:t>
-      </w:r>
-    </w:p>
-    <w:p>
-      <w:pPr>
-        <w:ind w:left="-1417" w:right="-1316" w:firstLine="141"/>
-        <w:rPr>
-          <w:rFonts w:ascii="Lato" w:eastAsia="Lato" w:hAnsi="Lato" w:cs="Lato"/>
-        </w:rPr>
-      </w:pPr>
-      <w:r>
-        <w:rPr>
-          <w:rFonts w:ascii="Lato" w:eastAsia="Lato" w:hAnsi="Lato" w:cs="Lato"/>
-        </w:rPr>
-        <w:t>Scrum Body of Knowledge (</w:t>
-      </w:r>
-      <w:r>
-        <w:rPr>
-          <w:rFonts w:ascii="Lato" w:eastAsia="Lato" w:hAnsi="Lato" w:cs="Lato"/>
-          <w:b/>
-        </w:rPr>
-        <w:t>Udemy</w:t>
-      </w:r>
-      <w:r>
-        <w:rPr>
-          <w:rFonts w:ascii="Lato" w:eastAsia="Lato" w:hAnsi="Lato" w:cs="Lato"/>
-        </w:rPr>
-        <w:t>), Mobile App Design in Sketch (</w:t>
-      </w:r>
-      <w:r>
-        <w:rPr>
-          <w:rFonts w:ascii="Lato" w:eastAsia="Lato" w:hAnsi="Lato" w:cs="Lato"/>
-          <w:b/>
-        </w:rPr>
-        <w:t>Udemy</w:t>
-      </w:r>
-      <w:r>
-        <w:rPr>
-          <w:rFonts w:ascii="Lato" w:eastAsia="Lato" w:hAnsi="Lato" w:cs="Lato"/>
-        </w:rPr>
-        <w:t>)</w:t>
-      </w:r>
-    </w:p>
-    <w:p>
-      <w:pPr>
-        <w:ind w:left="-1417" w:right="-1316" w:firstLine="141"/>
-        <w:rPr>
-          <w:rFonts w:ascii="Lato" w:eastAsia="Lato" w:hAnsi="Lato" w:cs="Lato"/>
-          <w:b/>
-          <w:sz w:val="24"/>
-          <w:szCs w:val="24"/>
-        </w:rPr>
-      </w:pPr>
-    </w:p>
-    <w:p>
-      <w:pPr>
-        <w:ind w:left="-1417" w:right="-1316" w:firstLine="141"/>
+        <w:t xml:space="preserve">Courses </w:t>
+      </w:r>
+      <w:r>
         <w:rPr>
           <w:rFonts w:ascii="Lato" w:eastAsia="Lato" w:hAnsi="Lato" w:cs="Lato"/>
           <w:b/>
@@ -1863,15 +1884,205 @@
           <w:sz w:val="28"/>
           <w:szCs w:val="28"/>
         </w:rPr>
-      </w:pPr>
-      <w:r>
-        <w:rPr>
-          <w:rFonts w:ascii="Lato" w:eastAsia="Lato" w:hAnsi="Lato" w:cs="Lato"/>
-          <w:b/>
-          <w:color w:val="4A86E8"/>
+        <w:t>|</w:t>
+      </w:r>
+    </w:p>
+    <w:p>
+      <w:pPr>
+        <w:ind w:left="-1417" w:right="-1316" w:firstLine="141"/>
+        <w:rPr>
+          <w:rFonts w:ascii="Lato" w:eastAsia="Lato" w:hAnsi="Lato" w:cs="Lato"/>
+        </w:rPr>
+      </w:pPr>
+      <w:r>
+        <w:rPr>
+          <w:rFonts w:ascii="Lato" w:eastAsia="Lato" w:hAnsi="Lato" w:cs="Lato"/>
+        </w:rPr>
+        <w:t xml:space="preserve"> </w:t>
+      </w:r>
+      <w:r>
+        <w:rPr>
+          <w:rFonts w:ascii="Lato" w:eastAsia="Lato" w:hAnsi="Lato" w:cs="Lato"/>
+        </w:rPr>
+        <w:t>Python for Data Science and Machine Learning</w:t>
+      </w:r>
+      <w:r>
+        <w:rPr>
+          <w:rFonts w:ascii="Lato" w:eastAsia="Lato" w:hAnsi="Lato" w:cs="Lato"/>
+        </w:rPr>
+        <w:t xml:space="preserve"> (</w:t>
+      </w:r>
+      <w:r>
+        <w:rPr>
+          <w:rFonts w:ascii="Lato" w:eastAsia="Lato" w:hAnsi="Lato" w:cs="Lato"/>
+          <w:b/>
+        </w:rPr>
+        <w:t>Udemy</w:t>
+      </w:r>
+      <w:r>
+        <w:rPr>
+          <w:rFonts w:ascii="Lato" w:eastAsia="Lato" w:hAnsi="Lato" w:cs="Lato"/>
+        </w:rPr>
+        <w:t>), User Experience Fundamentals (</w:t>
+      </w:r>
+      <w:r>
+        <w:rPr>
+          <w:rFonts w:ascii="Lato" w:eastAsia="Lato" w:hAnsi="Lato" w:cs="Lato"/>
+          <w:b/>
+        </w:rPr>
+        <w:t>Udemy</w:t>
+      </w:r>
+      <w:r>
+        <w:rPr>
+          <w:rFonts w:ascii="Lato" w:eastAsia="Lato" w:hAnsi="Lato" w:cs="Lato"/>
+        </w:rPr>
+        <w:t>)</w:t>
+      </w:r>
+    </w:p>
+    <w:p>
+      <w:pPr>
+        <w:ind w:left="-1417" w:right="-1316" w:firstLine="141"/>
+        <w:rPr>
+          <w:rFonts w:ascii="Lato" w:eastAsia="Lato" w:hAnsi="Lato" w:cs="Lato"/>
+        </w:rPr>
+      </w:pPr>
+      <w:r>
+        <w:rPr>
+          <w:rFonts w:ascii="Lato" w:eastAsia="Lato" w:hAnsi="Lato" w:cs="Lato"/>
+        </w:rPr>
+        <w:t xml:space="preserve"> </w:t>
+      </w:r>
+      <w:r>
+        <w:rPr>
+          <w:rFonts w:ascii="Lato" w:eastAsia="Lato" w:hAnsi="Lato" w:cs="Lato"/>
+        </w:rPr>
+        <w:t>Complete Python &amp; PostgreSQL Developer Course</w:t>
+      </w:r>
+      <w:r>
+        <w:rPr>
+          <w:rFonts w:ascii="Lato" w:eastAsia="Lato" w:hAnsi="Lato" w:cs="Lato"/>
+        </w:rPr>
+        <w:t xml:space="preserve"> (</w:t>
+      </w:r>
+      <w:r>
+        <w:rPr>
+          <w:rFonts w:ascii="Lato" w:eastAsia="Lato" w:hAnsi="Lato" w:cs="Lato"/>
+          <w:b/>
+        </w:rPr>
+        <w:t>Udemy</w:t>
+      </w:r>
+      <w:r>
+        <w:rPr>
+          <w:rFonts w:ascii="Lato" w:eastAsia="Lato" w:hAnsi="Lato" w:cs="Lato"/>
+        </w:rPr>
+        <w:t>), Full Swift Course (</w:t>
+      </w:r>
+      <w:r>
+        <w:rPr>
+          <w:rFonts w:ascii="Lato" w:eastAsia="Lato" w:hAnsi="Lato" w:cs="Lato"/>
+          <w:b/>
+        </w:rPr>
+        <w:t>Udemy</w:t>
+      </w:r>
+      <w:r>
+        <w:rPr>
+          <w:rFonts w:ascii="Lato" w:eastAsia="Lato" w:hAnsi="Lato" w:cs="Lato"/>
+        </w:rPr>
+        <w:t>)</w:t>
+      </w:r>
+      <w:r>
+        <w:rPr>
+          <w:rFonts w:ascii="Lato" w:eastAsia="Lato" w:hAnsi="Lato" w:cs="Lato"/>
+        </w:rPr>
+        <w:t xml:space="preserve"> Complete Course on </w:t>
+      </w:r>
+    </w:p>
+    <w:p>
+      <w:pPr>
+        <w:ind w:left="-1417" w:right="-1316" w:firstLine="141"/>
+        <w:rPr>
+          <w:rFonts w:ascii="Lato" w:eastAsia="Lato" w:hAnsi="Lato" w:cs="Lato"/>
+        </w:rPr>
+      </w:pPr>
+      <w:r>
+        <w:rPr>
+          <w:rFonts w:ascii="Lato" w:eastAsia="Lato" w:hAnsi="Lato" w:cs="Lato"/>
+        </w:rPr>
+        <w:t xml:space="preserve"> </w:t>
+      </w:r>
+      <w:r>
+        <w:rPr>
+          <w:rFonts w:ascii="Lato" w:eastAsia="Lato" w:hAnsi="Lato" w:cs="Lato"/>
+        </w:rPr>
+        <w:t>Scrum Body of Knowledge (</w:t>
+      </w:r>
+      <w:r>
+        <w:rPr>
+          <w:rFonts w:ascii="Lato" w:eastAsia="Lato" w:hAnsi="Lato" w:cs="Lato"/>
+          <w:b/>
+        </w:rPr>
+        <w:t>Udemy</w:t>
+      </w:r>
+      <w:r>
+        <w:rPr>
+          <w:rFonts w:ascii="Lato" w:eastAsia="Lato" w:hAnsi="Lato" w:cs="Lato"/>
+        </w:rPr>
+        <w:t>), Mobile App Design in Sketch (</w:t>
+      </w:r>
+      <w:r>
+        <w:rPr>
+          <w:rFonts w:ascii="Lato" w:eastAsia="Lato" w:hAnsi="Lato" w:cs="Lato"/>
+          <w:b/>
+        </w:rPr>
+        <w:t>Udemy</w:t>
+      </w:r>
+      <w:r>
+        <w:rPr>
+          <w:rFonts w:ascii="Lato" w:eastAsia="Lato" w:hAnsi="Lato" w:cs="Lato"/>
+        </w:rPr>
+        <w:t>)</w:t>
+      </w:r>
+    </w:p>
+    <w:p>
+      <w:pPr>
+        <w:ind w:left="-1417" w:right="-1316" w:firstLine="141"/>
+        <w:rPr>
+          <w:rFonts w:ascii="Lato" w:eastAsia="Lato" w:hAnsi="Lato" w:cs="Lato"/>
+          <w:b/>
+          <w:sz w:val="24"/>
+          <w:szCs w:val="24"/>
+        </w:rPr>
+      </w:pPr>
+    </w:p>
+    <w:p>
+      <w:pPr>
+        <w:ind w:left="-1417" w:right="-1316" w:firstLine="141"/>
+        <w:rPr>
+          <w:rFonts w:ascii="Lato" w:eastAsia="Lato" w:hAnsi="Lato" w:cs="Lato"/>
+          <w:b/>
+          <w:color w:val="666666"/>
           <w:sz w:val="28"/>
           <w:szCs w:val="28"/>
         </w:rPr>
+      </w:pPr>
+      <w:r>
+        <w:rPr>
+          <w:rFonts w:ascii="Lato" w:eastAsia="Lato" w:hAnsi="Lato" w:cs="Lato"/>
+          <w:b/>
+          <w:color w:val="4A86E8"/>
+          <w:sz w:val="28"/>
+          <w:szCs w:val="28"/>
+        </w:rPr>
+        <w:t xml:space="preserve"> </w:t>
+      </w:r>
+      <w:r>
+        <w:rPr>
+          <w:rFonts w:ascii="Lato" w:eastAsia="Lato" w:hAnsi="Lato" w:cs="Lato"/>
+          <w:b/>
+          <w:color w:val="4A86E8"/>
+          <w:sz w:val="28"/>
+          <w:szCs w:val="28"/>
+        </w:rPr>
         <w:t xml:space="preserve">Education </w:t>
       </w:r>
     </w:p>
@@ -1889,6 +2100,13 @@
           <w:rFonts w:ascii="Lato" w:eastAsia="Lato" w:hAnsi="Lato" w:cs="Lato"/>
           <w:b/>
         </w:rPr>
+        <w:t xml:space="preserve"> </w:t>
+      </w:r>
+      <w:r>
+        <w:rPr>
+          <w:rFonts w:ascii="Lato" w:eastAsia="Lato" w:hAnsi="Lato" w:cs="Lato"/>
+          <w:b/>
+        </w:rPr>
         <w:t>Computer Science and Econometrics</w:t>
       </w:r>
       <w:r>
@@ -1929,8 +2147,12 @@
         </w:rPr>
         <w:t xml:space="preserve">  </w:t>
       </w:r>
-      <w:bookmarkStart w:id="0" w:name="_GoBack"/>
-      <w:bookmarkEnd w:id="0"/>
+      <w:r>
+        <w:rPr>
+          <w:rFonts w:ascii="Lato" w:eastAsia="Lato" w:hAnsi="Lato" w:cs="Lato"/>
+        </w:rPr>
+        <w:t xml:space="preserve">            </w:t>
+      </w:r>
       <w:r>
         <w:rPr>
           <w:rFonts w:ascii="Lato" w:eastAsia="Lato" w:hAnsi="Lato" w:cs="Lato"/>

</xml_diff>